<commit_message>
remove header in template
</commit_message>
<xml_diff>
--- a/swamp-report-template.docx
+++ b/swamp-report-template.docx
@@ -28,7 +28,7 @@
           <w:szCs w:val="30"/>
         </w:rPr>
         <w:drawing>
-          <wp:inline distT="0" distB="0" distL="0" distR="0" wp14:anchorId="2E1EB75D" wp14:editId="56D6102E">
+          <wp:inline distT="0" distB="0" distL="0" distR="0" wp14:anchorId="418B636A" wp14:editId="1B71A0EB">
             <wp:extent cx="1715187" cy="1188720"/>
             <wp:effectExtent l="0" t="0" r="0" b="0"/>
             <wp:docPr id="3" name="Picture 3" descr="The State Water Resources Control Board (State Water Board) and the nine Regional Water Quality Control Boards (Regional Water Boards), collectively known as the California Water Boards (Water Boards) Logo"/>
@@ -113,7 +113,7 @@
           <w:szCs w:val="30"/>
         </w:rPr>
         <w:drawing>
-          <wp:inline distT="0" distB="0" distL="0" distR="0" wp14:anchorId="5A0BBE6E" wp14:editId="15694911">
+          <wp:inline distT="0" distB="0" distL="0" distR="0" wp14:anchorId="71370ED1" wp14:editId="684051A6">
             <wp:extent cx="991815" cy="1188720"/>
             <wp:effectExtent l="0" t="0" r="0" b="0"/>
             <wp:docPr id="2" name="Picture 2" descr="Surface Water Ambient Monitoring Program Logo"/>
@@ -355,7 +355,15 @@
         <w:t>Save a copy of this template</w:t>
       </w:r>
       <w:r>
-        <w:t xml:space="preserve"> (.dotx) as a </w:t>
+        <w:t xml:space="preserve"> (.</w:t>
+      </w:r>
+      <w:proofErr w:type="spellStart"/>
+      <w:r>
+        <w:t>dotx</w:t>
+      </w:r>
+      <w:proofErr w:type="spellEnd"/>
+      <w:r>
+        <w:t xml:space="preserve">) as a </w:t>
       </w:r>
       <w:r>
         <w:t>W</w:t>
@@ -424,7 +432,15 @@
         <w:t xml:space="preserve">normally </w:t>
       </w:r>
       <w:r>
-        <w:t>would but remember to apply accessibility principles as you work (e.g. add Alt Text to all figures, use appropriate table formatting, etc.) and use the styles and formatting provided in this template.</w:t>
+        <w:t>would but remember to apply accessibility principles as you work (</w:t>
+      </w:r>
+      <w:proofErr w:type="gramStart"/>
+      <w:r>
+        <w:t>e.g.</w:t>
+      </w:r>
+      <w:proofErr w:type="gramEnd"/>
+      <w:r>
+        <w:t xml:space="preserve"> add Alt Text to all figures, use appropriate table formatting, etc.) and use the styles and formatting provided in this template.</w:t>
       </w:r>
     </w:p>
     <w:p>
@@ -436,7 +452,15 @@
         <w:t>Once the author has finalized the document, it should be sent (as a Word document) to the appropriate SWAMP Program Coordinator or Accessibility Liaison</w:t>
       </w:r>
       <w:r>
-        <w:t xml:space="preserve"> (i.e. SWAMP contact)</w:t>
+        <w:t xml:space="preserve"> (</w:t>
+      </w:r>
+      <w:proofErr w:type="gramStart"/>
+      <w:r>
+        <w:t>i.e.</w:t>
+      </w:r>
+      <w:proofErr w:type="gramEnd"/>
+      <w:r>
+        <w:t xml:space="preserve"> SWAMP contact)</w:t>
       </w:r>
       <w:r>
         <w:t xml:space="preserve"> to be run through a series of accessibility checks. Once the document has passed </w:t>
@@ -5767,7 +5791,15 @@
         <w:t>fter all headings</w:t>
       </w:r>
       <w:r>
-        <w:t xml:space="preserve"> (i.e. to be used as text for the body of the document</w:t>
+        <w:t xml:space="preserve"> (</w:t>
+      </w:r>
+      <w:proofErr w:type="gramStart"/>
+      <w:r>
+        <w:t>i.e.</w:t>
+      </w:r>
+      <w:proofErr w:type="gramEnd"/>
+      <w:r>
+        <w:t xml:space="preserve"> to be used as text for the body of the document</w:t>
       </w:r>
       <w:r>
         <w:t>)</w:t>
@@ -5907,7 +5939,15 @@
         <w:ind w:left="1350"/>
       </w:pPr>
       <w:r>
-        <w:t>We can still structure documents the same (i.e. using numerals to track location in the document), but the numerals</w:t>
+        <w:t>We can still structure documents the same (</w:t>
+      </w:r>
+      <w:proofErr w:type="gramStart"/>
+      <w:r>
+        <w:t>i.e.</w:t>
+      </w:r>
+      <w:proofErr w:type="gramEnd"/>
+      <w:r>
+        <w:t xml:space="preserve"> using numerals to track location in the document), but the numerals</w:t>
       </w:r>
       <w:r>
         <w:t xml:space="preserve"> </w:t>
@@ -5929,7 +5969,15 @@
         <w:ind w:left="1350"/>
       </w:pPr>
       <w:r>
-        <w:t xml:space="preserve">We can no longer utilize Roman numerals in lists or as a way to organize documents. Screen readers may not understand that a Roman numeral is </w:t>
+        <w:t xml:space="preserve">We can no longer utilize Roman numerals in lists or </w:t>
+      </w:r>
+      <w:proofErr w:type="gramStart"/>
+      <w:r>
+        <w:t>as a way to</w:t>
+      </w:r>
+      <w:proofErr w:type="gramEnd"/>
+      <w:r>
+        <w:t xml:space="preserve"> organize documents. Screen readers may not understand that a Roman numeral is </w:t>
       </w:r>
       <w:r>
         <w:lastRenderedPageBreak/>
@@ -5965,7 +6013,15 @@
         <w:t xml:space="preserve">: </w:t>
       </w:r>
       <w:r>
-        <w:t xml:space="preserve">Always provide a table caption above tables. The caption should describe the table using as much detail as needed to make it a stand-alone object (i.e. readers should not need to read the body text to </w:t>
+        <w:t>Always provide a table caption above tables. The caption should describe the table using as much detail as needed to make it a stand-alone object (</w:t>
+      </w:r>
+      <w:proofErr w:type="gramStart"/>
+      <w:r>
+        <w:t>i.e.</w:t>
+      </w:r>
+      <w:proofErr w:type="gramEnd"/>
+      <w:r>
+        <w:t xml:space="preserve"> readers should not need to read the body text to </w:t>
       </w:r>
       <w:r>
         <w:t>understand the</w:t>
@@ -6174,8 +6230,13 @@
         <w:t>Screen shots of tables</w:t>
       </w:r>
       <w:r>
-        <w:t>, or tables that are actually lists</w:t>
-      </w:r>
+        <w:t xml:space="preserve">, or tables that are </w:t>
+      </w:r>
+      <w:proofErr w:type="gramStart"/>
+      <w:r>
+        <w:t>actually lists</w:t>
+      </w:r>
+      <w:proofErr w:type="gramEnd"/>
       <w:r>
         <w:t xml:space="preserve"> will no longer be permitted. </w:t>
       </w:r>
@@ -6186,7 +6247,15 @@
         <w:t>creen shot</w:t>
       </w:r>
       <w:r>
-        <w:t>s (i.e. figure</w:t>
+        <w:t>s (</w:t>
+      </w:r>
+      <w:proofErr w:type="gramStart"/>
+      <w:r>
+        <w:t>i.e.</w:t>
+      </w:r>
+      <w:proofErr w:type="gramEnd"/>
+      <w:r>
+        <w:t xml:space="preserve"> figure</w:t>
       </w:r>
       <w:r>
         <w:t>s</w:t>
@@ -6215,7 +6284,15 @@
         <w:pStyle w:val="TableNotes"/>
       </w:pPr>
       <w:r>
-        <w:t>More complex tables (e.g. tables with merged cells) are permitted, but it is highly recommended to make tables as simple as possible.</w:t>
+        <w:t>More complex tables (</w:t>
+      </w:r>
+      <w:proofErr w:type="gramStart"/>
+      <w:r>
+        <w:t>e.g.</w:t>
+      </w:r>
+      <w:proofErr w:type="gramEnd"/>
+      <w:r>
+        <w:t xml:space="preserve"> tables with merged cells) are permitted, but it is highly recommended to make tables as simple as possible.</w:t>
       </w:r>
       <w:r>
         <w:t xml:space="preserve"> See the </w:t>
@@ -6266,7 +6343,7 @@
           <w:noProof/>
         </w:rPr>
         <w:drawing>
-          <wp:inline distT="0" distB="0" distL="0" distR="0" wp14:anchorId="3DA38022" wp14:editId="08B7772C">
+          <wp:inline distT="0" distB="0" distL="0" distR="0" wp14:anchorId="06893289" wp14:editId="58647474">
             <wp:extent cx="2278011" cy="1920240"/>
             <wp:effectExtent l="0" t="0" r="8255" b="3810"/>
             <wp:docPr id="1" name="Picture 1" descr="Accessibility Memes of Inigo Montoya from the Princess Bride saying &quot;You keep using that word accessibility. I do not think it means what you think it means.&quot;">
@@ -6337,7 +6414,15 @@
         </w:r>
       </w:fldSimple>
       <w:r>
-        <w:t xml:space="preserve">. Always provide a figure caption below figures. The caption should describe the figure using as much detail as needed to make it a stand-alone object (i.e. readers should not need to read the body text to figure out what is provided in the figure). Alt text will also need to be included for every </w:t>
+        <w:t>. Always provide a figure caption below figures. The caption should describe the figure using as much detail as needed to make it a stand-alone object (</w:t>
+      </w:r>
+      <w:proofErr w:type="gramStart"/>
+      <w:r>
+        <w:t>i.e.</w:t>
+      </w:r>
+      <w:proofErr w:type="gramEnd"/>
+      <w:r>
+        <w:t xml:space="preserve"> readers should not need to read the body text to figure out what is provided in the figure). Alt text will also need to be included for every </w:t>
       </w:r>
       <w:r>
         <w:t>figure but</w:t>
@@ -6463,10 +6548,26 @@
         <w:pStyle w:val="BodyText"/>
       </w:pPr>
       <w:r>
-        <w:t>All fonts (including in tables and figures) must be sans serif (e.g. Arial, Calibri, Helvetica), 12 point or larger.</w:t>
-      </w:r>
-      <w:r>
-        <w:t xml:space="preserve"> Serif fonts (e.g. </w:t>
+        <w:t>All fonts (including in tables and figures) must be sans serif (</w:t>
+      </w:r>
+      <w:proofErr w:type="gramStart"/>
+      <w:r>
+        <w:t>e.g.</w:t>
+      </w:r>
+      <w:proofErr w:type="gramEnd"/>
+      <w:r>
+        <w:t xml:space="preserve"> Arial, Calibri, Helvetica), 12 point or larger.</w:t>
+      </w:r>
+      <w:r>
+        <w:t xml:space="preserve"> Serif fonts (</w:t>
+      </w:r>
+      <w:proofErr w:type="gramStart"/>
+      <w:r>
+        <w:t>e.g.</w:t>
+      </w:r>
+      <w:proofErr w:type="gramEnd"/>
+      <w:r>
+        <w:t xml:space="preserve"> </w:t>
       </w:r>
       <w:r>
         <w:rPr>
@@ -6544,7 +6645,15 @@
         <w:t xml:space="preserve">Body text </w:t>
       </w:r>
       <w:r>
-        <w:t>is preferred over Normal and you are encouraged to use Body Text as your regular text content style in your document</w:t>
+        <w:t xml:space="preserve">is preferred over </w:t>
+      </w:r>
+      <w:proofErr w:type="gramStart"/>
+      <w:r>
+        <w:t>Normal</w:t>
+      </w:r>
+      <w:proofErr w:type="gramEnd"/>
+      <w:r>
+        <w:t xml:space="preserve"> and you are encouraged to use Body Text as your regular text content style in your document</w:t>
       </w:r>
     </w:p>
     <w:p>
@@ -6680,7 +6789,11 @@
         <w:t xml:space="preserve">The screen readers may read the super/subscript as part of the word, rather than the word and super/subscript </w:t>
       </w:r>
       <w:r>
-        <w:t>(“bgs</w:t>
+        <w:t>(“</w:t>
+      </w:r>
+      <w:proofErr w:type="spellStart"/>
+      <w:r>
+        <w:t>bgs</w:t>
       </w:r>
       <w:r>
         <w:rPr>
@@ -6688,18 +6801,37 @@
         </w:rPr>
         <w:t>a</w:t>
       </w:r>
-      <w:r>
-        <w:t>” would be read as “bgsa”)</w:t>
-      </w:r>
-      <w:r>
-        <w:t xml:space="preserve">. It is recommended that authors add a space between the word and super/sub script to ensure it is read correctly (e.g. </w:t>
+      <w:proofErr w:type="spellEnd"/>
+      <w:r>
+        <w:t>” would be read as “</w:t>
+      </w:r>
+      <w:proofErr w:type="spellStart"/>
+      <w:r>
+        <w:t>bgsa</w:t>
+      </w:r>
+      <w:proofErr w:type="spellEnd"/>
+      <w:r>
+        <w:t>”)</w:t>
+      </w:r>
+      <w:r>
+        <w:t>. It is recommended that authors add a space between the word and super/sub script to ensure it is read correctly (</w:t>
+      </w:r>
+      <w:proofErr w:type="gramStart"/>
+      <w:r>
+        <w:t>e.g.</w:t>
+      </w:r>
+      <w:proofErr w:type="gramEnd"/>
+      <w:r>
+        <w:t xml:space="preserve"> </w:t>
       </w:r>
       <w:r>
         <w:t>“</w:t>
       </w:r>
+      <w:proofErr w:type="spellStart"/>
       <w:r>
         <w:t>bgs</w:t>
       </w:r>
+      <w:proofErr w:type="spellEnd"/>
       <w:r>
         <w:rPr>
           <w:vertAlign w:val="superscript"/>
@@ -6731,7 +6863,15 @@
         <w:t>Use the default lists provided in the Home Ribbon, Paragraph Section</w:t>
       </w:r>
       <w:r>
-        <w:t>. Be sure to keep list items together (i.e. don’t break lists by inserting paragraphs between bullets), and do not use lists for formatting the sections of the document. See the “</w:t>
+        <w:t>. Be sure to keep list items together (</w:t>
+      </w:r>
+      <w:proofErr w:type="gramStart"/>
+      <w:r>
+        <w:t>i.e.</w:t>
+      </w:r>
+      <w:proofErr w:type="gramEnd"/>
+      <w:r>
+        <w:t xml:space="preserve"> don’t break lists by inserting paragraphs between bullets), and do not use lists for formatting the sections of the document. See the “</w:t>
       </w:r>
       <w:hyperlink w:anchor="_List_Styles_for" w:history="1">
         <w:r>
@@ -6772,7 +6912,15 @@
         <w:t>ontents</w:t>
       </w:r>
       <w:r>
-        <w:t xml:space="preserve"> (TOC), Table or list of Figures, Table or list of Tables</w:t>
+        <w:t xml:space="preserve"> (TOC), Table or list of Figures, </w:t>
+      </w:r>
+      <w:proofErr w:type="gramStart"/>
+      <w:r>
+        <w:t>Table</w:t>
+      </w:r>
+      <w:proofErr w:type="gramEnd"/>
+      <w:r>
+        <w:t xml:space="preserve"> or list of Tables</w:t>
       </w:r>
       <w:r>
         <w:t xml:space="preserve">, </w:t>
@@ -7205,7 +7353,15 @@
         <w:pStyle w:val="BodyText"/>
       </w:pPr>
       <w:r>
-        <w:t xml:space="preserve">If you are concerned with the esthetics of including a dash in the table, you can change the color to match the background (i.e. white, like this: </w:t>
+        <w:t>If you are concerned with the esthetics of including a dash in the table, you can change the color to match the background (</w:t>
+      </w:r>
+      <w:proofErr w:type="gramStart"/>
+      <w:r>
+        <w:t>i.e.</w:t>
+      </w:r>
+      <w:proofErr w:type="gramEnd"/>
+      <w:r>
+        <w:t xml:space="preserve"> white, like this: </w:t>
       </w:r>
       <w:r>
         <w:rPr>
@@ -7261,7 +7417,15 @@
         <w:pStyle w:val="BodyText"/>
       </w:pPr>
       <w:r>
-        <w:t>More complex tables (e.g. tables with merged cells) are permitted, but it is highly recommended to make tables as simple as possible.</w:t>
+        <w:t>More complex tables (</w:t>
+      </w:r>
+      <w:proofErr w:type="gramStart"/>
+      <w:r>
+        <w:t>e.g.</w:t>
+      </w:r>
+      <w:proofErr w:type="gramEnd"/>
+      <w:r>
+        <w:t xml:space="preserve"> tables with merged cells) are permitted, but it is highly recommended to make tables as simple as possible.</w:t>
       </w:r>
       <w:r>
         <w:t xml:space="preserve"> </w:t>
@@ -7891,7 +8055,15 @@
         <w:pStyle w:val="BodyText"/>
       </w:pPr>
       <w:r>
-        <w:t xml:space="preserve">Figures should be flat (i.e. a single image) and inserted as </w:t>
+        <w:t>Figures should be flat (</w:t>
+      </w:r>
+      <w:proofErr w:type="gramStart"/>
+      <w:r>
+        <w:t>i.e.</w:t>
+      </w:r>
+      <w:proofErr w:type="gramEnd"/>
+      <w:r>
+        <w:t xml:space="preserve"> a single image) and inserted as </w:t>
       </w:r>
       <w:r>
         <w:t>.JPG or .PNG</w:t>
@@ -7961,7 +8133,15 @@
         <w:t xml:space="preserve"> </w:t>
       </w:r>
       <w:r>
-        <w:t>(i.e. figures) of tables, or tables that are actually lists will no longer be permitted. Screen shots, lists, and tables are read differently by screen readers and need to be formatted accordingly.</w:t>
+        <w:t>(</w:t>
+      </w:r>
+      <w:proofErr w:type="gramStart"/>
+      <w:r>
+        <w:t>i.e.</w:t>
+      </w:r>
+      <w:proofErr w:type="gramEnd"/>
+      <w:r>
+        <w:t xml:space="preserve"> figures) of tables, or tables that are actually lists will no longer be permitted. Screen shots, lists, and tables are read differently by screen readers and need to be formatted accordingly.</w:t>
       </w:r>
     </w:p>
     <w:p>
@@ -7969,7 +8149,15 @@
         <w:pStyle w:val="BodyText"/>
       </w:pPr>
       <w:r>
-        <w:t xml:space="preserve">Always provide a figure caption below figures. The caption should describe the figure using as much detail as needed to make it a stand-alone object (i.e. readers should not need to read the body text to figure out what is provided in the figure). </w:t>
+        <w:t>Always provide a figure caption below figures. The caption should describe the figure using as much detail as needed to make it a stand-alone object (</w:t>
+      </w:r>
+      <w:proofErr w:type="gramStart"/>
+      <w:r>
+        <w:t>i.e.</w:t>
+      </w:r>
+      <w:proofErr w:type="gramEnd"/>
+      <w:r>
+        <w:t xml:space="preserve"> readers should not need to read the body text to figure out what is provided in the figure). </w:t>
       </w:r>
     </w:p>
     <w:p>
@@ -8042,7 +8230,15 @@
         <w:t>ext</w:t>
       </w:r>
       <w:r>
-        <w:t xml:space="preserve"> (e.g. See Section 2 for more details)</w:t>
+        <w:t xml:space="preserve"> (</w:t>
+      </w:r>
+      <w:proofErr w:type="gramStart"/>
+      <w:r>
+        <w:t>e.g.</w:t>
+      </w:r>
+      <w:proofErr w:type="gramEnd"/>
+      <w:r>
+        <w:t xml:space="preserve"> See Section 2 for more details)</w:t>
       </w:r>
       <w:r>
         <w:t>.</w:t>
@@ -8058,7 +8254,15 @@
         <w:t>To add Alt Text to a figure:</w:t>
       </w:r>
       <w:r>
-        <w:t xml:space="preserve"> right click the figure, select “Edit Alt Text” and then add the descriptive text into the box provided.</w:t>
+        <w:t xml:space="preserve"> right click the figure, select “Edit Alt Text</w:t>
+      </w:r>
+      <w:proofErr w:type="gramStart"/>
+      <w:r>
+        <w:t>”</w:t>
+      </w:r>
+      <w:proofErr w:type="gramEnd"/>
+      <w:r>
+        <w:t xml:space="preserve"> and then add the descriptive text into the box provided.</w:t>
       </w:r>
     </w:p>
     <w:p>
@@ -8149,7 +8353,15 @@
         <w:pStyle w:val="BodyText"/>
       </w:pPr>
       <w:r>
-        <w:t xml:space="preserve">If the author feels adding color to a specific type of text is unavoidable, it is recommended the author format that type of text as desired, select it, navigate to the corresponding Style, right click and select “Update </w:t>
+        <w:t xml:space="preserve">If the author feels adding color to a specific type of text is unavoidable, it is recommended the author format that type of text as desired, select it, navigate to the corresponding Style, right </w:t>
+      </w:r>
+      <w:proofErr w:type="gramStart"/>
+      <w:r>
+        <w:t>click</w:t>
+      </w:r>
+      <w:proofErr w:type="gramEnd"/>
+      <w:r>
+        <w:t xml:space="preserve"> and select “Update </w:t>
       </w:r>
       <w:r>
         <w:rPr>
@@ -8182,108 +8394,160 @@
         <w:t xml:space="preserve"> Use the </w:t>
       </w:r>
       <w:hyperlink w:anchor="_Colour_Contrast_Analyser" w:history="1">
+        <w:proofErr w:type="spellStart"/>
         <w:r>
           <w:rPr>
             <w:rStyle w:val="Hyperlink"/>
           </w:rPr>
-          <w:t>Colour Contrast Analyser (CCA)</w:t>
+          <w:t>Colour</w:t>
         </w:r>
-      </w:hyperlink>
-      <w:r>
-        <w:t xml:space="preserve"> </w:t>
-      </w:r>
-      <w:r>
-        <w:t xml:space="preserve">to determine if text meets the ratio requirement. </w:t>
-      </w:r>
-    </w:p>
-    <w:p>
-      <w:pPr>
-        <w:pStyle w:val="Heading3"/>
-      </w:pPr>
-      <w:bookmarkStart w:id="35" w:name="_Toc60739528"/>
-      <w:r>
-        <w:t>In Tables</w:t>
-      </w:r>
-      <w:bookmarkEnd w:id="35"/>
-    </w:p>
-    <w:p>
-      <w:pPr>
-        <w:pStyle w:val="BodyText"/>
-      </w:pPr>
-      <w:r>
-        <w:t>D</w:t>
-      </w:r>
-      <w:r>
-        <w:t>o not use color or shading alone to convey data or information. Authors may use color to improve the esthetics of a table, but if the color is representative of data or information, it should be coupled by text, symbols, or data that also convey that information.</w:t>
-      </w:r>
-    </w:p>
-    <w:p>
-      <w:pPr>
-        <w:pStyle w:val="Heading3"/>
-      </w:pPr>
-      <w:bookmarkStart w:id="36" w:name="_Toc60739529"/>
-      <w:r>
-        <w:t>In Figures</w:t>
-      </w:r>
-      <w:bookmarkEnd w:id="36"/>
-    </w:p>
-    <w:p>
-      <w:pPr>
-        <w:pStyle w:val="BodyText"/>
-      </w:pPr>
-      <w:r>
-        <w:t>D</w:t>
-      </w:r>
-      <w:r>
-        <w:t>o not use color or shading alone to convey data or information.</w:t>
-      </w:r>
-      <w:r>
-        <w:t xml:space="preserve"> It is recommended figures and maps avoid the use of </w:t>
-      </w:r>
-      <w:r>
-        <w:t>green and red</w:t>
-      </w:r>
-      <w:r>
-        <w:t xml:space="preserve">, and that color be replaced by or coupled with </w:t>
-      </w:r>
-      <w:r>
-        <w:t>patterns or textures</w:t>
-      </w:r>
-      <w:r>
-        <w:t xml:space="preserve"> when the color needs to convey data or information. </w:t>
-      </w:r>
-    </w:p>
-    <w:p>
-      <w:pPr>
-        <w:pStyle w:val="BodyText"/>
-      </w:pPr>
-      <w:r>
-        <w:t xml:space="preserve">A </w:t>
-      </w:r>
-      <w:r>
-        <w:t>3:1 contrast ratio</w:t>
-      </w:r>
-      <w:r>
-        <w:t xml:space="preserve"> is required for figures</w:t>
-      </w:r>
-      <w:r>
-        <w:t xml:space="preserve"> if a person must perceive a graphic in order to understand the content (e.g., colored lines in graphs</w:t>
-      </w:r>
-      <w:r>
-        <w:t>, points on maps</w:t>
-      </w:r>
-      <w:r>
-        <w:t>). However, text that is embedded in a graphic must meet a contrast ratio of 4.5:1 unless the text is incidental or there is no way of presenting the graphic with sufficient contrast without undermining the meaning.</w:t>
-      </w:r>
-      <w:r>
-        <w:t xml:space="preserve"> Use the </w:t>
-      </w:r>
-      <w:hyperlink w:anchor="_Colour_Contrast_Analyser" w:history="1">
+        <w:proofErr w:type="spellEnd"/>
         <w:r>
           <w:rPr>
             <w:rStyle w:val="Hyperlink"/>
           </w:rPr>
-          <w:t>Colour Contrast Analyser (CCA)</w:t>
+          <w:t xml:space="preserve"> Contrast </w:t>
+        </w:r>
+        <w:proofErr w:type="spellStart"/>
+        <w:r>
+          <w:rPr>
+            <w:rStyle w:val="Hyperlink"/>
+          </w:rPr>
+          <w:t>Analyser</w:t>
+        </w:r>
+        <w:proofErr w:type="spellEnd"/>
+        <w:r>
+          <w:rPr>
+            <w:rStyle w:val="Hyperlink"/>
+          </w:rPr>
+          <w:t xml:space="preserve"> (CCA)</w:t>
+        </w:r>
+      </w:hyperlink>
+      <w:r>
+        <w:t xml:space="preserve"> </w:t>
+      </w:r>
+      <w:r>
+        <w:t xml:space="preserve">to determine if text meets the ratio requirement. </w:t>
+      </w:r>
+    </w:p>
+    <w:p>
+      <w:pPr>
+        <w:pStyle w:val="Heading3"/>
+      </w:pPr>
+      <w:bookmarkStart w:id="35" w:name="_Toc60739528"/>
+      <w:r>
+        <w:t>In Tables</w:t>
+      </w:r>
+      <w:bookmarkEnd w:id="35"/>
+    </w:p>
+    <w:p>
+      <w:pPr>
+        <w:pStyle w:val="BodyText"/>
+      </w:pPr>
+      <w:r>
+        <w:t>D</w:t>
+      </w:r>
+      <w:r>
+        <w:t>o not use color or shading alone to convey data or information. Authors may use color to improve the esthetics of a table, but if the color is representative of data or information, it should be coupled by text, symbols, or data that also convey that information.</w:t>
+      </w:r>
+    </w:p>
+    <w:p>
+      <w:pPr>
+        <w:pStyle w:val="Heading3"/>
+      </w:pPr>
+      <w:bookmarkStart w:id="36" w:name="_Toc60739529"/>
+      <w:r>
+        <w:t>In Figures</w:t>
+      </w:r>
+      <w:bookmarkEnd w:id="36"/>
+    </w:p>
+    <w:p>
+      <w:pPr>
+        <w:pStyle w:val="BodyText"/>
+      </w:pPr>
+      <w:r>
+        <w:t>D</w:t>
+      </w:r>
+      <w:r>
+        <w:t>o not use color or shading alone to convey data or information.</w:t>
+      </w:r>
+      <w:r>
+        <w:t xml:space="preserve"> It is recommended figures and maps avoid the use of </w:t>
+      </w:r>
+      <w:r>
+        <w:t>green and red</w:t>
+      </w:r>
+      <w:r>
+        <w:t xml:space="preserve">, and that color be replaced by or coupled with </w:t>
+      </w:r>
+      <w:r>
+        <w:t>patterns or textures</w:t>
+      </w:r>
+      <w:r>
+        <w:t xml:space="preserve"> when the color needs to convey data or information. </w:t>
+      </w:r>
+    </w:p>
+    <w:p>
+      <w:pPr>
+        <w:pStyle w:val="BodyText"/>
+      </w:pPr>
+      <w:r>
+        <w:t xml:space="preserve">A </w:t>
+      </w:r>
+      <w:r>
+        <w:t>3:1 contrast ratio</w:t>
+      </w:r>
+      <w:r>
+        <w:t xml:space="preserve"> is required for figures</w:t>
+      </w:r>
+      <w:r>
+        <w:t xml:space="preserve"> if a person must perceive a graphic </w:t>
+      </w:r>
+      <w:proofErr w:type="gramStart"/>
+      <w:r>
+        <w:t>in order to</w:t>
+      </w:r>
+      <w:proofErr w:type="gramEnd"/>
+      <w:r>
+        <w:t xml:space="preserve"> understand the content (e.g., colored lines in graphs</w:t>
+      </w:r>
+      <w:r>
+        <w:t>, points on maps</w:t>
+      </w:r>
+      <w:r>
+        <w:t>). However, text that is embedded in a graphic must meet a contrast ratio of 4.5:1 unless the text is incidental or there is no way of presenting the graphic with sufficient contrast without undermining the meaning.</w:t>
+      </w:r>
+      <w:r>
+        <w:t xml:space="preserve"> Use the </w:t>
+      </w:r>
+      <w:hyperlink w:anchor="_Colour_Contrast_Analyser" w:history="1">
+        <w:proofErr w:type="spellStart"/>
+        <w:r>
+          <w:rPr>
+            <w:rStyle w:val="Hyperlink"/>
+          </w:rPr>
+          <w:t>Colour</w:t>
+        </w:r>
+        <w:proofErr w:type="spellEnd"/>
+        <w:r>
+          <w:rPr>
+            <w:rStyle w:val="Hyperlink"/>
+          </w:rPr>
+          <w:t xml:space="preserve"> Contrast </w:t>
+        </w:r>
+        <w:proofErr w:type="spellStart"/>
+        <w:r>
+          <w:rPr>
+            <w:rStyle w:val="Hyperlink"/>
+          </w:rPr>
+          <w:t>Analyser</w:t>
+        </w:r>
+        <w:proofErr w:type="spellEnd"/>
+        <w:r>
+          <w:rPr>
+            <w:rStyle w:val="Hyperlink"/>
+          </w:rPr>
+          <w:t xml:space="preserve"> (CCA)</w:t>
         </w:r>
       </w:hyperlink>
       <w:r>
@@ -8588,12 +8852,14 @@
         <w:spacing w:before="60" w:after="60"/>
       </w:pPr>
       <w:hyperlink r:id="rId25" w:history="1">
+        <w:proofErr w:type="spellStart"/>
         <w:r>
           <w:rPr>
             <w:rStyle w:val="Hyperlink"/>
           </w:rPr>
           <w:t>WebAIM</w:t>
         </w:r>
+        <w:proofErr w:type="spellEnd"/>
       </w:hyperlink>
       <w:r>
         <w:t xml:space="preserve"> – </w:t>
@@ -8809,7 +9075,15 @@
         <w:pStyle w:val="BodyText"/>
       </w:pPr>
       <w:r>
-        <w:t xml:space="preserve">Appropriate text should describe where the link would take the reader (e.g. SWAMP Webpage). Phrases like “here” or “click here” will not be supported. </w:t>
+        <w:t>Appropriate text should describe where the link would take the reader (</w:t>
+      </w:r>
+      <w:proofErr w:type="gramStart"/>
+      <w:r>
+        <w:t>e.g.</w:t>
+      </w:r>
+      <w:proofErr w:type="gramEnd"/>
+      <w:r>
+        <w:t xml:space="preserve"> SWAMP Webpage). Phrases like “here” or “click here” will not be supported. </w:t>
       </w:r>
     </w:p>
     <w:p>
@@ -9163,7 +9437,15 @@
         <w:pStyle w:val="BodyText"/>
       </w:pPr>
       <w:r>
-        <w:t xml:space="preserve">Serif fonts (e.g. </w:t>
+        <w:t>Serif fonts (</w:t>
+      </w:r>
+      <w:proofErr w:type="gramStart"/>
+      <w:r>
+        <w:t>e.g.</w:t>
+      </w:r>
+      <w:proofErr w:type="gramEnd"/>
+      <w:r>
+        <w:t xml:space="preserve"> </w:t>
       </w:r>
       <w:r>
         <w:rPr>
@@ -9258,7 +9540,23 @@
         <w:pStyle w:val="BodyText"/>
       </w:pPr>
       <w:r>
-        <w:t>The Title style must be avoided because CommonLook converts it to a Heading 4 and Acrobat converts it to Normal. T</w:t>
+        <w:t xml:space="preserve">The Title style must be avoided because </w:t>
+      </w:r>
+      <w:proofErr w:type="spellStart"/>
+      <w:r>
+        <w:t>CommonLook</w:t>
+      </w:r>
+      <w:proofErr w:type="spellEnd"/>
+      <w:r>
+        <w:t xml:space="preserve"> converts it to a Heading 4 and Acrobat converts it </w:t>
+      </w:r>
+      <w:proofErr w:type="gramStart"/>
+      <w:r>
+        <w:t>to</w:t>
+      </w:r>
+      <w:proofErr w:type="gramEnd"/>
+      <w:r>
+        <w:t xml:space="preserve"> Normal. T</w:t>
       </w:r>
       <w:r>
         <w:t>he title of your document</w:t>
@@ -9320,7 +9618,15 @@
       <w:bookmarkStart w:id="47" w:name="_List_Styles_for"/>
       <w:bookmarkEnd w:id="47"/>
       <w:r>
-        <w:t xml:space="preserve">We can no longer utilize Roman numerals in lists or as a way to organize documents. Screen readers may not understand that a Roman numeral is being used rather than an actual word. For example, “I” would be read as “eye” not as “Roman numeral 1” </w:t>
+        <w:t xml:space="preserve">We can no longer utilize Roman numerals in lists or </w:t>
+      </w:r>
+      <w:proofErr w:type="gramStart"/>
+      <w:r>
+        <w:t>as a way to</w:t>
+      </w:r>
+      <w:proofErr w:type="gramEnd"/>
+      <w:r>
+        <w:t xml:space="preserve"> organize documents. Screen readers may not understand that a Roman numeral is being used rather than an actual word. For example, “I” would be read as “eye” not as “Roman numeral 1” </w:t>
       </w:r>
     </w:p>
     <w:p>
@@ -9359,7 +9665,15 @@
         <w:t xml:space="preserve"> (also known as a hard return)</w:t>
       </w:r>
       <w:r>
-        <w:t xml:space="preserve"> means pressing the "Enter" key to add a hard line break so your cursor returns to the left margin to start a new paragraph</w:t>
+        <w:t xml:space="preserve"> means pressing the "Enter" key to add a </w:t>
+      </w:r>
+      <w:proofErr w:type="gramStart"/>
+      <w:r>
+        <w:t>hard line</w:t>
+      </w:r>
+      <w:proofErr w:type="gramEnd"/>
+      <w:r>
+        <w:t xml:space="preserve"> break so your cursor returns to the left margin to start a new paragraph</w:t>
       </w:r>
       <w:r>
         <w:t xml:space="preserve">. It is common for authors to use empty carriage returns to add space between paragraphs, instead of adjusting the paragraph spacing. </w:t>
@@ -9516,7 +9830,15 @@
         <w:t>compliance. Many</w:t>
       </w:r>
       <w:r>
-        <w:t xml:space="preserve"> Water Board documents (e.g. </w:t>
+        <w:t xml:space="preserve"> Water Board documents (</w:t>
+      </w:r>
+      <w:proofErr w:type="gramStart"/>
+      <w:r>
+        <w:t>e.g.</w:t>
+      </w:r>
+      <w:proofErr w:type="gramEnd"/>
+      <w:r>
+        <w:t xml:space="preserve"> </w:t>
       </w:r>
       <w:r>
         <w:t>Quality Assurance Project Plans (QAPP</w:t>
@@ -9662,7 +9984,15 @@
         <w:t xml:space="preserve"> </w:t>
       </w:r>
       <w:r>
-        <w:t>AutoFormat As You Type</w:t>
+        <w:t xml:space="preserve">AutoFormat </w:t>
+      </w:r>
+      <w:proofErr w:type="gramStart"/>
+      <w:r>
+        <w:t>As</w:t>
+      </w:r>
+      <w:proofErr w:type="gramEnd"/>
+      <w:r>
+        <w:t xml:space="preserve"> You Type</w:t>
       </w:r>
       <w:r>
         <w:t xml:space="preserve"> </w:t>
@@ -9791,10 +10121,20 @@
       <w:bookmarkStart w:id="53" w:name="_Colour_Contrast_Analyser"/>
       <w:bookmarkStart w:id="54" w:name="_Toc60739545"/>
       <w:bookmarkEnd w:id="53"/>
-      <w:r>
-        <w:t>Colour Contrast Analyser</w:t>
+      <w:proofErr w:type="spellStart"/>
+      <w:r>
+        <w:t>Colour</w:t>
+      </w:r>
+      <w:proofErr w:type="spellEnd"/>
+      <w:r>
+        <w:t xml:space="preserve"> Contrast </w:t>
+      </w:r>
+      <w:proofErr w:type="spellStart"/>
+      <w:r>
+        <w:t>Analyser</w:t>
       </w:r>
       <w:bookmarkEnd w:id="54"/>
+      <w:proofErr w:type="spellEnd"/>
     </w:p>
     <w:p>
       <w:pPr>
@@ -9804,11 +10144,33 @@
         <w:t xml:space="preserve">The </w:t>
       </w:r>
       <w:hyperlink r:id="rId36" w:history="1">
+        <w:proofErr w:type="spellStart"/>
         <w:r>
           <w:rPr>
             <w:rStyle w:val="Hyperlink"/>
           </w:rPr>
-          <w:t>Colour Contrast Analyser (CCA)</w:t>
+          <w:t>Colour</w:t>
+        </w:r>
+        <w:proofErr w:type="spellEnd"/>
+        <w:r>
+          <w:rPr>
+            <w:rStyle w:val="Hyperlink"/>
+          </w:rPr>
+          <w:t xml:space="preserve"> Contrast </w:t>
+        </w:r>
+        <w:proofErr w:type="spellStart"/>
+        <w:r>
+          <w:rPr>
+            <w:rStyle w:val="Hyperlink"/>
+          </w:rPr>
+          <w:t>Analyser</w:t>
+        </w:r>
+        <w:proofErr w:type="spellEnd"/>
+        <w:r>
+          <w:rPr>
+            <w:rStyle w:val="Hyperlink"/>
+          </w:rPr>
+          <w:t xml:space="preserve"> (CCA)</w:t>
         </w:r>
       </w:hyperlink>
       <w:r>
@@ -10290,18 +10652,6 @@
       <w:pStyle w:val="Header"/>
       <w:jc w:val="right"/>
     </w:pPr>
-    <w:r>
-      <w:t>SWAMP Report Template</w:t>
-    </w:r>
-  </w:p>
-  <w:p>
-    <w:pPr>
-      <w:pStyle w:val="Header"/>
-      <w:jc w:val="right"/>
-    </w:pPr>
-    <w:r>
-      <w:t>Jan 2021</w:t>
-    </w:r>
   </w:p>
 </w:hdr>
 </file>

</xml_diff>